<commit_message>
added docx and pdf
</commit_message>
<xml_diff>
--- a/final_assignment_prog2_hendrik_reitsma_444264.docx
+++ b/final_assignment_prog2_hendrik_reitsma_444264.docx
@@ -10,6 +10,7 @@
           <w:docPartUnique/>
         </w:docPartObj>
       </w:sdtPr>
+      <w:sdtEndPr/>
       <w:sdtContent>
         <w:p>
           <w:r>
@@ -357,6 +358,7 @@
                                   <w:dataBinding w:prefixMappings="xmlns:ns0='http://purl.org/dc/elements/1.1/' xmlns:ns1='http://schemas.openxmlformats.org/package/2006/metadata/core-properties' " w:xpath="/ns1:coreProperties[1]/ns0:creator[1]" w:storeItemID="{6C3C8BC8-F283-45AE-878A-BAB7291924A1}"/>
                                   <w:text/>
                                 </w:sdtPr>
+                                <w:sdtEndPr/>
                                 <w:sdtContent>
                                   <w:p>
                                     <w:pPr>
@@ -406,7 +408,9 @@
                                     <w:dataBinding w:prefixMappings="xmlns:ns0='http://schemas.microsoft.com/office/2006/coverPageProps' " w:xpath="/ns0:CoverPageProperties[1]/ns0:CompanyEmail[1]" w:storeItemID="{55AF091B-3C7A-41E3-B477-F2FDAA23CFDA}"/>
                                     <w:text/>
                                   </w:sdtPr>
+                                  <w:sdtEndPr/>
                                   <w:sdtContent>
+                                    <w:proofErr w:type="gramStart"/>
                                     <w:r>
                                       <w:rPr>
                                         <w:color w:val="595959" w:themeColor="text1" w:themeTint="A6"/>
@@ -425,6 +429,7 @@
                                       </w:rPr>
                                       <w:t>anze.nl</w:t>
                                     </w:r>
+                                    <w:proofErr w:type="gramEnd"/>
                                   </w:sdtContent>
                                 </w:sdt>
                               </w:p>
@@ -667,6 +672,7 @@
                                   <w:dataBinding w:prefixMappings="xmlns:ns0='http://purl.org/dc/elements/1.1/' xmlns:ns1='http://schemas.openxmlformats.org/package/2006/metadata/core-properties' " w:xpath="/ns1:coreProperties[1]/ns0:subject[1]" w:storeItemID="{6C3C8BC8-F283-45AE-878A-BAB7291924A1}"/>
                                   <w:text/>
                                 </w:sdtPr>
+                                <w:sdtEndPr/>
                                 <w:sdtContent>
                                   <w:p>
                                     <w:pPr>
@@ -1489,8 +1495,13 @@
       <w:r>
         <w:t xml:space="preserve"> </w:t>
       </w:r>
-      <w:r>
-        <w:t xml:space="preserve">amount of pushups, </w:t>
+      <w:proofErr w:type="gramStart"/>
+      <w:r>
+        <w:t>amount</w:t>
+      </w:r>
+      <w:proofErr w:type="gramEnd"/>
+      <w:r>
+        <w:t xml:space="preserve"> of pushups, </w:t>
       </w:r>
       <w:proofErr w:type="spellStart"/>
       <w:r>
@@ -1515,7 +1526,15 @@
         <w:t xml:space="preserve">is written in a notebook. </w:t>
       </w:r>
       <w:r>
-        <w:t>Running the whole notebook will do everything from loading the data, cleaning and preparing the data</w:t>
+        <w:t xml:space="preserve">Running the whole notebook will do everything from loading the data, </w:t>
+      </w:r>
+      <w:proofErr w:type="gramStart"/>
+      <w:r>
+        <w:t>cleaning</w:t>
+      </w:r>
+      <w:proofErr w:type="gramEnd"/>
+      <w:r>
+        <w:t xml:space="preserve"> and preparing the data</w:t>
       </w:r>
       <w:r>
         <w:t xml:space="preserve"> and creating the dashboard and </w:t>
@@ -1544,7 +1563,15 @@
     </w:p>
     <w:p>
       <w:r>
-        <w:t xml:space="preserve">Because all of the code is in one notebook, </w:t>
+        <w:t xml:space="preserve">Because </w:t>
+      </w:r>
+      <w:proofErr w:type="gramStart"/>
+      <w:r>
+        <w:t>all of</w:t>
+      </w:r>
+      <w:proofErr w:type="gramEnd"/>
+      <w:r>
+        <w:t xml:space="preserve"> the code is in one notebook, </w:t>
       </w:r>
       <w:r>
         <w:t xml:space="preserve">it is difficult to </w:t>
@@ -1559,7 +1586,15 @@
         <w:t>lasses</w:t>
       </w:r>
       <w:r>
-        <w:t xml:space="preserve">, loose functions and </w:t>
+        <w:t xml:space="preserve">, loose </w:t>
+      </w:r>
+      <w:proofErr w:type="gramStart"/>
+      <w:r>
+        <w:t>functions</w:t>
+      </w:r>
+      <w:proofErr w:type="gramEnd"/>
+      <w:r>
+        <w:t xml:space="preserve"> and </w:t>
       </w:r>
       <w:r>
         <w:t xml:space="preserve">code outside of functions. </w:t>
@@ -1580,7 +1615,15 @@
         <w:t xml:space="preserve">t makes it easy to understand what the script does. </w:t>
       </w:r>
       <w:r>
-        <w:t>This way, if the code has to be maintained</w:t>
+        <w:t xml:space="preserve">This way, if the code </w:t>
+      </w:r>
+      <w:proofErr w:type="gramStart"/>
+      <w:r>
+        <w:t>has to</w:t>
+      </w:r>
+      <w:proofErr w:type="gramEnd"/>
+      <w:r>
+        <w:t xml:space="preserve"> be maintained</w:t>
       </w:r>
       <w:r>
         <w:t xml:space="preserve">, the right code can be </w:t>
@@ -2026,7 +2069,22 @@
         </w:rPr>
       </w:pPr>
     </w:p>
-    <w:p/>
+    <w:p>
+      <w:r>
+        <w:t xml:space="preserve">Here, the code is run by the main.py script. The </w:t>
+      </w:r>
+      <w:proofErr w:type="spellStart"/>
+      <w:r>
+        <w:t>src</w:t>
+      </w:r>
+      <w:proofErr w:type="spellEnd"/>
+      <w:r>
+        <w:t xml:space="preserve"> folder contains the source code that contains the classes and methods that are needed to </w:t>
+      </w:r>
+      <w:r>
+        <w:t>create the dashboard. A requirements.txt is added so that it is clear which modules are needed to run the code.</w:t>
+      </w:r>
+    </w:p>
     <w:p>
       <w:pPr>
         <w:pStyle w:val="Heading1"/>
@@ -2130,13 +2188,29 @@
         <w:t xml:space="preserve">The subject class is a good use of a class. </w:t>
       </w:r>
       <w:r>
-        <w:t xml:space="preserve">For every test subject in the study the data has to be </w:t>
+        <w:t xml:space="preserve">For every test subject in the study the data </w:t>
+      </w:r>
+      <w:proofErr w:type="gramStart"/>
+      <w:r>
+        <w:t>has to</w:t>
+      </w:r>
+      <w:proofErr w:type="gramEnd"/>
+      <w:r>
+        <w:t xml:space="preserve"> be </w:t>
       </w:r>
       <w:r>
         <w:t>loaded, processed and merged.</w:t>
       </w:r>
       <w:r>
-        <w:t xml:space="preserve"> By putting these function in a class and making a different instance</w:t>
+        <w:t xml:space="preserve"> By putting </w:t>
+      </w:r>
+      <w:proofErr w:type="gramStart"/>
+      <w:r>
+        <w:t>these function</w:t>
+      </w:r>
+      <w:proofErr w:type="gramEnd"/>
+      <w:r>
+        <w:t xml:space="preserve"> in a class and making a different instance</w:t>
       </w:r>
       <w:r>
         <w:t xml:space="preserve"> the code can be</w:t>
@@ -2148,7 +2222,15 @@
         <w:t xml:space="preserve">Reading the files can be done more efficient. </w:t>
       </w:r>
       <w:r>
-        <w:t xml:space="preserve">All the files in the data folder can be listed and then this list can be used to read all of the files. The name of the file can be used to identify the different </w:t>
+        <w:t xml:space="preserve">All the files in the data folder can be listed and then this list can be used to read </w:t>
+      </w:r>
+      <w:proofErr w:type="gramStart"/>
+      <w:r>
+        <w:t>all of</w:t>
+      </w:r>
+      <w:proofErr w:type="gramEnd"/>
+      <w:r>
+        <w:t xml:space="preserve"> the files. The name of the file can be used to identify the different </w:t>
       </w:r>
       <w:r>
         <w:t>subjects.</w:t>
@@ -2157,7 +2239,11 @@
         <w:t xml:space="preserve"> </w:t>
       </w:r>
       <w:r>
-        <w:t>Thereafter, all the desired data preprocessing steps can be conducted.</w:t>
+        <w:t xml:space="preserve">Thereafter, all the desired data preprocessing steps </w:t>
+      </w:r>
+      <w:r>
+        <w:lastRenderedPageBreak/>
+        <w:t>can be conducted.</w:t>
       </w:r>
       <w:r>
         <w:t xml:space="preserve"> This way </w:t>
@@ -2251,7 +2337,15 @@
         <w:t xml:space="preserve"> The names of a class, function or variable should </w:t>
       </w:r>
       <w:r>
-        <w:t>explain why it exists, what it does and how it is used. If a comment is required then the name is not meaningful.</w:t>
+        <w:t xml:space="preserve">explain why it exists, what it does and how it is used. If a comment is </w:t>
+      </w:r>
+      <w:proofErr w:type="gramStart"/>
+      <w:r>
+        <w:t>required</w:t>
+      </w:r>
+      <w:proofErr w:type="gramEnd"/>
+      <w:r>
+        <w:t xml:space="preserve"> then the name is not meaningful.</w:t>
       </w:r>
     </w:p>
     <w:p>
@@ -2344,7 +2438,15 @@
         <w:t>In the codebase there are some comments explaining code.</w:t>
       </w:r>
       <w:r>
-        <w:t xml:space="preserve"> This is necessary because some of the functions are too long or the naming is not descriptive enough.</w:t>
+        <w:t xml:space="preserve"> This is necessary because some of the functions are too </w:t>
+      </w:r>
+      <w:proofErr w:type="gramStart"/>
+      <w:r>
+        <w:t>long</w:t>
+      </w:r>
+      <w:proofErr w:type="gramEnd"/>
+      <w:r>
+        <w:t xml:space="preserve"> or the naming is not descriptive enough.</w:t>
       </w:r>
       <w:r>
         <w:t xml:space="preserve"> If these problems are fixed, then the comments can go as well.</w:t>
@@ -2380,7 +2482,15 @@
         <w:t>This is undesirable</w:t>
       </w:r>
       <w:r>
-        <w:t xml:space="preserve"> in code. Also the order of importing should be</w:t>
+        <w:t xml:space="preserve"> in code. </w:t>
+      </w:r>
+      <w:proofErr w:type="gramStart"/>
+      <w:r>
+        <w:t>Also</w:t>
+      </w:r>
+      <w:proofErr w:type="gramEnd"/>
+      <w:r>
+        <w:t xml:space="preserve"> the order of importing should be</w:t>
       </w:r>
       <w:r>
         <w:t xml:space="preserve"> according to the PEP-8 import ordering. </w:t>
@@ -2520,8 +2630,13 @@
         <w:t xml:space="preserve"> </w:t>
       </w:r>
       <w:proofErr w:type="spellStart"/>
-      <w:r>
-        <w:t>create_sleep_df</w:t>
+      <w:proofErr w:type="gramStart"/>
+      <w:r>
+        <w:t>create</w:t>
+      </w:r>
+      <w:proofErr w:type="gramEnd"/>
+      <w:r>
+        <w:t>_sleep_df</w:t>
       </w:r>
       <w:proofErr w:type="spellEnd"/>
       <w:r>
@@ -2558,7 +2673,15 @@
         <w:t>It reads multiple files</w:t>
       </w:r>
       <w:r>
-        <w:t>, extracts the relevant data and merges them.</w:t>
+        <w:t xml:space="preserve">, extracts the relevant </w:t>
+      </w:r>
+      <w:proofErr w:type="gramStart"/>
+      <w:r>
+        <w:t>data</w:t>
+      </w:r>
+      <w:proofErr w:type="gramEnd"/>
+      <w:r>
+        <w:t xml:space="preserve"> and merges them.</w:t>
       </w:r>
       <w:r>
         <w:t xml:space="preserve"> This goes against the single responsibility principle.</w:t>
@@ -2566,6 +2689,7 @@
     </w:p>
     <w:p>
       <w:r>
+        <w:lastRenderedPageBreak/>
         <w:t>One of the reasons the function is too long</w:t>
       </w:r>
       <w:r>
@@ -2625,7 +2749,6 @@
     </w:p>
     <w:p>
       <w:r>
-        <w:lastRenderedPageBreak/>
         <w:t>The longer a method</w:t>
       </w:r>
       <w:r>
@@ -2806,8 +2929,17 @@
           <w:b/>
           <w:bCs/>
         </w:rPr>
-        <w:t>Repeat code</w:t>
-      </w:r>
+        <w:t xml:space="preserve">Repeat </w:t>
+      </w:r>
+      <w:proofErr w:type="gramStart"/>
+      <w:r>
+        <w:rPr>
+          <w:b/>
+          <w:bCs/>
+        </w:rPr>
+        <w:t>code</w:t>
+      </w:r>
+      <w:proofErr w:type="gramEnd"/>
     </w:p>
     <w:p>
       <w:pPr>
@@ -2818,7 +2950,15 @@
         </w:rPr>
       </w:pPr>
       <w:r>
-        <w:t>Some of the code is repeated in this notebook. Some example are seen below.</w:t>
+        <w:t xml:space="preserve">Some of the code is repeated in this notebook. Some </w:t>
+      </w:r>
+      <w:proofErr w:type="gramStart"/>
+      <w:r>
+        <w:t>example</w:t>
+      </w:r>
+      <w:proofErr w:type="gramEnd"/>
+      <w:r>
+        <w:t xml:space="preserve"> are seen below.</w:t>
       </w:r>
       <w:r>
         <w:t xml:space="preserve"> At different points the unwanted columns are dropped.</w:t>
@@ -3086,8 +3226,13 @@
         <w:t xml:space="preserve">method </w:t>
       </w:r>
       <w:proofErr w:type="spellStart"/>
-      <w:r>
-        <w:t>add_rate_columns</w:t>
+      <w:proofErr w:type="gramStart"/>
+      <w:r>
+        <w:t>add</w:t>
+      </w:r>
+      <w:proofErr w:type="gramEnd"/>
+      <w:r>
+        <w:t>_rate_columns</w:t>
       </w:r>
       <w:proofErr w:type="spellEnd"/>
       <w:r>
@@ -3123,7 +3268,15 @@
         <w:t xml:space="preserve"> Combining a lambda x function and</w:t>
       </w:r>
       <w:r>
-        <w:t xml:space="preserve"> the .apply method from pandas</w:t>
+        <w:t xml:space="preserve"> </w:t>
+      </w:r>
+      <w:proofErr w:type="gramStart"/>
+      <w:r>
+        <w:t>the .apply</w:t>
+      </w:r>
+      <w:proofErr w:type="gramEnd"/>
+      <w:r>
+        <w:t xml:space="preserve"> method from pandas</w:t>
       </w:r>
       <w:r>
         <w:t>,</w:t>
@@ -3225,9 +3378,11 @@
       <w:r>
         <w:t xml:space="preserve"> </w:t>
       </w:r>
+      <w:proofErr w:type="gramStart"/>
       <w:r>
         <w:t>Also</w:t>
       </w:r>
+      <w:proofErr w:type="gramEnd"/>
       <w:r>
         <w:t xml:space="preserve"> as an</w:t>
       </w:r>
@@ -3243,7 +3398,15 @@
       </w:r>
       <w:proofErr w:type="spellEnd"/>
       <w:r>
-        <w:t xml:space="preserve"> would be thrown and the program would terminate. </w:t>
+        <w:t xml:space="preserve"> would be </w:t>
+      </w:r>
+      <w:proofErr w:type="gramStart"/>
+      <w:r>
+        <w:t>thrown</w:t>
+      </w:r>
+      <w:proofErr w:type="gramEnd"/>
+      <w:r>
+        <w:t xml:space="preserve"> and the program would terminate. </w:t>
       </w:r>
       <w:r>
         <w:t xml:space="preserve">A </w:t>

</xml_diff>